<commit_message>
Modifiqué el archivo de retrospectiva cuando estábamos en reunión con Gonzalo
</commit_message>
<xml_diff>
--- a/Retrospectiva semana del 2-12 al 8-12.docx
+++ b/Retrospectiva semana del 2-12 al 8-12.docx
@@ -220,6 +220,12 @@
         </w:rPr>
         <w:t>Tenemos que mejorar las estimaciones.</w:t>
       </w:r>
+      <w:r>
+        <w:rPr>
+          <w:lang w:val="es-ES"/>
+        </w:rPr>
+        <w:t xml:space="preserve"> (En que sentido?)</w:t>
+      </w:r>
     </w:p>
     <w:p>
       <w:pPr>
@@ -268,6 +274,32 @@
           <w:lang w:val="es-ES"/>
         </w:rPr>
         <w:t>Teniendo en cuenta las cosas que hicimos bien y las que hicimos más, se encarará el próximo milestone de una mejor manera.</w:t>
+      </w:r>
+    </w:p>
+    <w:p>
+      <w:pPr>
+        <w:rPr>
+          <w:lang w:val="es-ES"/>
+        </w:rPr>
+      </w:pPr>
+      <w:r>
+        <w:rPr>
+          <w:lang w:val="es-ES"/>
+        </w:rPr>
+        <w:t>:D</w:t>
+      </w:r>
+    </w:p>
+    <w:p>
+      <w:pPr>
+        <w:rPr>
+          <w:lang w:val="es-ES"/>
+        </w:rPr>
+      </w:pPr>
+      <w:r>
+        <w:rPr>
+          <w:lang w:val="es-ES"/>
+        </w:rPr>
+        <w:t>https://metroretro.io/</w:t>
       </w:r>
     </w:p>
     <w:sectPr>

</xml_diff>